<commit_message>
added requirements into documentation
</commit_message>
<xml_diff>
--- a/1_requirements_analysis/Analysis of Requirements.docx
+++ b/1_requirements_analysis/Analysis of Requirements.docx
@@ -69,10 +69,10 @@
             <v:path o:extrusionok="f" gradientshapeok="t" o:connecttype="rect"/>
             <o:lock v:ext="edit" aspectratio="t"/>
           </v:shapetype>
-          <v:shape id="_x0000_i1045" type="#_x0000_t75" style="width:73.6pt;height:48.65pt" o:ole="">
+          <v:shape id="_x0000_i1045" type="#_x0000_t75" style="width:73.65pt;height:48.6pt" o:ole="">
             <v:imagedata r:id="rId5" o:title=""/>
           </v:shape>
-          <o:OLEObject Type="Embed" ProgID="Package" ShapeID="_x0000_i1045" DrawAspect="Icon" ObjectID="_1773979047" r:id="rId6"/>
+          <o:OLEObject Type="Embed" ProgID="Package" ShapeID="_x0000_i1045" DrawAspect="Icon" ObjectID="_1773982765" r:id="rId6"/>
         </w:object>
       </w:r>
     </w:p>
@@ -129,10 +129,10 @@
       </w:pPr>
       <w:r>
         <w:object w:dxaOrig="1473" w:dyaOrig="971" w14:anchorId="1699D061">
-          <v:shape id="_x0000_i1025" type="#_x0000_t75" style="width:73.6pt;height:48.65pt" o:ole="">
+          <v:shape id="_x0000_i1025" type="#_x0000_t75" style="width:73.65pt;height:48.6pt" o:ole="">
             <v:imagedata r:id="rId7" o:title=""/>
           </v:shape>
-          <o:OLEObject Type="Embed" ProgID="Acrobat.Document.DC" ShapeID="_x0000_i1025" DrawAspect="Icon" ObjectID="_1773979048" r:id="rId8"/>
+          <o:OLEObject Type="Embed" ProgID="Acrobat.Document.DC" ShapeID="_x0000_i1025" DrawAspect="Icon" ObjectID="_1773982766" r:id="rId8"/>
         </w:object>
       </w:r>
     </w:p>
@@ -160,8 +160,13 @@
         <w:t>rates_sample.csv</w:t>
       </w:r>
       <w:r>
-        <w:t>” an example of CSV containing a sample of events that needs to be analysed</w:t>
-      </w:r>
+        <w:t xml:space="preserve">” an example of CSV containing a sample of events that needs to be </w:t>
+      </w:r>
+      <w:proofErr w:type="gramStart"/>
+      <w:r>
+        <w:t>analysed</w:t>
+      </w:r>
+      <w:proofErr w:type="gramEnd"/>
     </w:p>
     <w:p>
       <w:pPr>
@@ -169,18 +174,32 @@
       </w:pPr>
       <w:r>
         <w:object w:dxaOrig="1473" w:dyaOrig="971" w14:anchorId="1B1B50C2">
-          <v:shape id="_x0000_i1026" type="#_x0000_t75" style="width:73.6pt;height:48.65pt" o:ole="">
+          <v:shape id="_x0000_i1026" type="#_x0000_t75" style="width:73.65pt;height:48.6pt" o:ole="">
             <v:imagedata r:id="rId9" o:title=""/>
           </v:shape>
-          <o:OLEObject Type="Embed" ProgID="Excel.SheetMacroEnabled.12" ShapeID="_x0000_i1026" DrawAspect="Icon" ObjectID="_1773979049" r:id="rId10"/>
+          <o:OLEObject Type="Embed" ProgID="Excel.SheetMacroEnabled.12" ShapeID="_x0000_i1026" DrawAspect="Icon" ObjectID="_1773982767" r:id="rId10"/>
         </w:object>
       </w:r>
     </w:p>
     <w:p>
       <w:pPr>
+        <w:rPr>
+          <w:rFonts w:asciiTheme="majorHAnsi" w:eastAsiaTheme="majorEastAsia" w:hAnsiTheme="majorHAnsi" w:cstheme="majorBidi"/>
+          <w:color w:val="0F4761" w:themeColor="accent1" w:themeShade="BF"/>
+          <w:sz w:val="40"/>
+          <w:szCs w:val="40"/>
+        </w:rPr>
+      </w:pPr>
+      <w:r>
+        <w:br w:type="page"/>
+      </w:r>
+    </w:p>
+    <w:p>
+      <w:pPr>
         <w:pStyle w:val="Heading1"/>
       </w:pPr>
       <w:r>
+        <w:lastRenderedPageBreak/>
         <w:t>Analysis of Requirements</w:t>
       </w:r>
     </w:p>
@@ -295,7 +314,6 @@
           <w:b/>
           <w:bCs/>
         </w:rPr>
-        <w:lastRenderedPageBreak/>
         <w:t>Rocco Caliandro</w:t>
       </w:r>
       <w:r>
@@ -311,9 +329,666 @@
         <w:t>ForeignExchangeRateDWH</w:t>
       </w:r>
       <w:r>
-        <w:t xml:space="preserve"> datawarehouse</w:t>
-      </w:r>
+        <w:t xml:space="preserve"> </w:t>
+      </w:r>
+      <w:proofErr w:type="spellStart"/>
+      <w:proofErr w:type="gramStart"/>
+      <w:r>
+        <w:t>datawarehouse</w:t>
+      </w:r>
+      <w:proofErr w:type="spellEnd"/>
+      <w:proofErr w:type="gramEnd"/>
     </w:p>
+    <w:p>
+      <w:pPr>
+        <w:pStyle w:val="Subtitle"/>
+      </w:pPr>
+      <w:r>
+        <w:t>Requirements</w:t>
+      </w:r>
+    </w:p>
+    <w:tbl>
+      <w:tblPr>
+        <w:tblStyle w:val="PlainTable1"/>
+        <w:tblW w:w="0" w:type="auto"/>
+        <w:tblLook w:val="04A0" w:firstRow="1" w:lastRow="0" w:firstColumn="1" w:lastColumn="0" w:noHBand="0" w:noVBand="1"/>
+      </w:tblPr>
+      <w:tblGrid>
+        <w:gridCol w:w="1702"/>
+        <w:gridCol w:w="2723"/>
+        <w:gridCol w:w="1281"/>
+        <w:gridCol w:w="3310"/>
+      </w:tblGrid>
+      <w:tr>
+        <w:trPr>
+          <w:cnfStyle w:val="100000000000" w:firstRow="1" w:lastRow="0" w:firstColumn="0" w:lastColumn="0" w:oddVBand="0" w:evenVBand="0" w:oddHBand="0" w:evenHBand="0" w:firstRowFirstColumn="0" w:firstRowLastColumn="0" w:lastRowFirstColumn="0" w:lastRowLastColumn="0"/>
+        </w:trPr>
+        <w:tc>
+          <w:tcPr>
+            <w:cnfStyle w:val="001000000000" w:firstRow="0" w:lastRow="0" w:firstColumn="1" w:lastColumn="0" w:oddVBand="0" w:evenVBand="0" w:oddHBand="0" w:evenHBand="0" w:firstRowFirstColumn="0" w:firstRowLastColumn="0" w:lastRowFirstColumn="0" w:lastRowLastColumn="0"/>
+            <w:tcW w:w="1702" w:type="dxa"/>
+          </w:tcPr>
+          <w:p>
+            <w:pPr>
+              <w:rPr>
+                <w:color w:val="0E2841" w:themeColor="text2"/>
+              </w:rPr>
+            </w:pPr>
+            <w:r>
+              <w:rPr>
+                <w:color w:val="0E2841" w:themeColor="text2"/>
+              </w:rPr>
+              <w:t>REQUIREMENT ID</w:t>
+            </w:r>
+          </w:p>
+        </w:tc>
+        <w:tc>
+          <w:tcPr>
+            <w:tcW w:w="1973" w:type="dxa"/>
+          </w:tcPr>
+          <w:p>
+            <w:pPr>
+              <w:cnfStyle w:val="100000000000" w:firstRow="1" w:lastRow="0" w:firstColumn="0" w:lastColumn="0" w:oddVBand="0" w:evenVBand="0" w:oddHBand="0" w:evenHBand="0" w:firstRowFirstColumn="0" w:firstRowLastColumn="0" w:lastRowFirstColumn="0" w:lastRowLastColumn="0"/>
+              <w:rPr>
+                <w:color w:val="0E2841" w:themeColor="text2"/>
+              </w:rPr>
+            </w:pPr>
+            <w:r>
+              <w:rPr>
+                <w:color w:val="0E2841" w:themeColor="text2"/>
+              </w:rPr>
+              <w:t>REQUREMENT NAME</w:t>
+            </w:r>
+          </w:p>
+        </w:tc>
+        <w:tc>
+          <w:tcPr>
+            <w:tcW w:w="1282" w:type="dxa"/>
+          </w:tcPr>
+          <w:p>
+            <w:pPr>
+              <w:cnfStyle w:val="100000000000" w:firstRow="1" w:lastRow="0" w:firstColumn="0" w:lastColumn="0" w:oddVBand="0" w:evenVBand="0" w:oddHBand="0" w:evenHBand="0" w:firstRowFirstColumn="0" w:firstRowLastColumn="0" w:lastRowFirstColumn="0" w:lastRowLastColumn="0"/>
+              <w:rPr>
+                <w:color w:val="0E2841" w:themeColor="text2"/>
+              </w:rPr>
+            </w:pPr>
+            <w:r>
+              <w:rPr>
+                <w:color w:val="0E2841" w:themeColor="text2"/>
+              </w:rPr>
+              <w:t>REQUIRED</w:t>
+            </w:r>
+          </w:p>
+        </w:tc>
+        <w:tc>
+          <w:tcPr>
+            <w:tcW w:w="4059" w:type="dxa"/>
+          </w:tcPr>
+          <w:p>
+            <w:pPr>
+              <w:cnfStyle w:val="100000000000" w:firstRow="1" w:lastRow="0" w:firstColumn="0" w:lastColumn="0" w:oddVBand="0" w:evenVBand="0" w:oddHBand="0" w:evenHBand="0" w:firstRowFirstColumn="0" w:firstRowLastColumn="0" w:lastRowFirstColumn="0" w:lastRowLastColumn="0"/>
+              <w:rPr>
+                <w:color w:val="0E2841" w:themeColor="text2"/>
+              </w:rPr>
+            </w:pPr>
+            <w:r>
+              <w:rPr>
+                <w:color w:val="0E2841" w:themeColor="text2"/>
+              </w:rPr>
+              <w:t>DESCRIPTION</w:t>
+            </w:r>
+          </w:p>
+        </w:tc>
+      </w:tr>
+      <w:tr>
+        <w:trPr>
+          <w:cnfStyle w:val="000000100000" w:firstRow="0" w:lastRow="0" w:firstColumn="0" w:lastColumn="0" w:oddVBand="0" w:evenVBand="0" w:oddHBand="1" w:evenHBand="0" w:firstRowFirstColumn="0" w:firstRowLastColumn="0" w:lastRowFirstColumn="0" w:lastRowLastColumn="0"/>
+        </w:trPr>
+        <w:tc>
+          <w:tcPr>
+            <w:cnfStyle w:val="001000000000" w:firstRow="0" w:lastRow="0" w:firstColumn="1" w:lastColumn="0" w:oddVBand="0" w:evenVBand="0" w:oddHBand="0" w:evenHBand="0" w:firstRowFirstColumn="0" w:firstRowLastColumn="0" w:lastRowFirstColumn="0" w:lastRowLastColumn="0"/>
+            <w:tcW w:w="1702" w:type="dxa"/>
+          </w:tcPr>
+          <w:p>
+            <w:r>
+              <w:t>REQ_001</w:t>
+            </w:r>
+          </w:p>
+        </w:tc>
+        <w:tc>
+          <w:tcPr>
+            <w:tcW w:w="1973" w:type="dxa"/>
+          </w:tcPr>
+          <w:p>
+            <w:pPr>
+              <w:cnfStyle w:val="000000100000" w:firstRow="0" w:lastRow="0" w:firstColumn="0" w:lastColumn="0" w:oddVBand="0" w:evenVBand="0" w:oddHBand="1" w:evenHBand="0" w:firstRowFirstColumn="0" w:firstRowLastColumn="0" w:lastRowFirstColumn="0" w:lastRowLastColumn="0"/>
+            </w:pPr>
+            <w:r>
+              <w:t>DisplayRate</w:t>
+            </w:r>
+          </w:p>
+        </w:tc>
+        <w:tc>
+          <w:tcPr>
+            <w:tcW w:w="1282" w:type="dxa"/>
+          </w:tcPr>
+          <w:p>
+            <w:pPr>
+              <w:cnfStyle w:val="000000100000" w:firstRow="0" w:lastRow="0" w:firstColumn="0" w:lastColumn="0" w:oddVBand="0" w:evenVBand="0" w:oddHBand="1" w:evenHBand="0" w:firstRowFirstColumn="0" w:firstRowLastColumn="0" w:lastRowFirstColumn="0" w:lastRowLastColumn="0"/>
+            </w:pPr>
+            <w:r>
+              <w:t>True</w:t>
+            </w:r>
+          </w:p>
+        </w:tc>
+        <w:tc>
+          <w:tcPr>
+            <w:tcW w:w="4059" w:type="dxa"/>
+          </w:tcPr>
+          <w:p>
+            <w:pPr>
+              <w:tabs>
+                <w:tab w:val="left" w:pos="1047"/>
+              </w:tabs>
+              <w:cnfStyle w:val="000000100000" w:firstRow="0" w:lastRow="0" w:firstColumn="0" w:lastColumn="0" w:oddVBand="0" w:evenVBand="0" w:oddHBand="1" w:evenHBand="0" w:firstRowFirstColumn="0" w:firstRowLastColumn="0" w:lastRowFirstColumn="0" w:lastRowLastColumn="0"/>
+            </w:pPr>
+            <w:r>
+              <w:t>Display for each currency pair the FX exchange rate</w:t>
+            </w:r>
+          </w:p>
+        </w:tc>
+      </w:tr>
+      <w:tr>
+        <w:tc>
+          <w:tcPr>
+            <w:cnfStyle w:val="001000000000" w:firstRow="0" w:lastRow="0" w:firstColumn="1" w:lastColumn="0" w:oddVBand="0" w:evenVBand="0" w:oddHBand="0" w:evenHBand="0" w:firstRowFirstColumn="0" w:firstRowLastColumn="0" w:lastRowFirstColumn="0" w:lastRowLastColumn="0"/>
+            <w:tcW w:w="1702" w:type="dxa"/>
+          </w:tcPr>
+          <w:p>
+            <w:r>
+              <w:t>REQ_002</w:t>
+            </w:r>
+          </w:p>
+        </w:tc>
+        <w:tc>
+          <w:tcPr>
+            <w:tcW w:w="1973" w:type="dxa"/>
+          </w:tcPr>
+          <w:p>
+            <w:pPr>
+              <w:cnfStyle w:val="000000000000" w:firstRow="0" w:lastRow="0" w:firstColumn="0" w:lastColumn="0" w:oddVBand="0" w:evenVBand="0" w:oddHBand="0" w:evenHBand="0" w:firstRowFirstColumn="0" w:firstRowLastColumn="0" w:lastRowFirstColumn="0" w:lastRowLastColumn="0"/>
+            </w:pPr>
+            <w:r>
+              <w:t>DisplayChangePercentage</w:t>
+            </w:r>
+          </w:p>
+        </w:tc>
+        <w:tc>
+          <w:tcPr>
+            <w:tcW w:w="1282" w:type="dxa"/>
+          </w:tcPr>
+          <w:p>
+            <w:pPr>
+              <w:cnfStyle w:val="000000000000" w:firstRow="0" w:lastRow="0" w:firstColumn="0" w:lastColumn="0" w:oddVBand="0" w:evenVBand="0" w:oddHBand="0" w:evenHBand="0" w:firstRowFirstColumn="0" w:firstRowLastColumn="0" w:lastRowFirstColumn="0" w:lastRowLastColumn="0"/>
+            </w:pPr>
+            <w:r>
+              <w:t>True</w:t>
+            </w:r>
+          </w:p>
+        </w:tc>
+        <w:tc>
+          <w:tcPr>
+            <w:tcW w:w="4059" w:type="dxa"/>
+          </w:tcPr>
+          <w:p>
+            <w:pPr>
+              <w:cnfStyle w:val="000000000000" w:firstRow="0" w:lastRow="0" w:firstColumn="0" w:lastColumn="0" w:oddVBand="0" w:evenVBand="0" w:oddHBand="0" w:evenHBand="0" w:firstRowFirstColumn="0" w:firstRowLastColumn="0" w:lastRowFirstColumn="0" w:lastRowLastColumn="0"/>
+            </w:pPr>
+            <w:r>
+              <w:t>Display for each currency pair the percentage of the change compared to yesterday’s rate at 5PM New York Time</w:t>
+            </w:r>
+          </w:p>
+        </w:tc>
+      </w:tr>
+      <w:tr>
+        <w:trPr>
+          <w:cnfStyle w:val="000000100000" w:firstRow="0" w:lastRow="0" w:firstColumn="0" w:lastColumn="0" w:oddVBand="0" w:evenVBand="0" w:oddHBand="1" w:evenHBand="0" w:firstRowFirstColumn="0" w:firstRowLastColumn="0" w:lastRowFirstColumn="0" w:lastRowLastColumn="0"/>
+        </w:trPr>
+        <w:tc>
+          <w:tcPr>
+            <w:cnfStyle w:val="001000000000" w:firstRow="0" w:lastRow="0" w:firstColumn="1" w:lastColumn="0" w:oddVBand="0" w:evenVBand="0" w:oddHBand="0" w:evenHBand="0" w:firstRowFirstColumn="0" w:firstRowLastColumn="0" w:lastRowFirstColumn="0" w:lastRowLastColumn="0"/>
+            <w:tcW w:w="1702" w:type="dxa"/>
+          </w:tcPr>
+          <w:p>
+            <w:r>
+              <w:t>REQ_003</w:t>
+            </w:r>
+          </w:p>
+        </w:tc>
+        <w:tc>
+          <w:tcPr>
+            <w:tcW w:w="1973" w:type="dxa"/>
+          </w:tcPr>
+          <w:p>
+            <w:pPr>
+              <w:cnfStyle w:val="000000100000" w:firstRow="0" w:lastRow="0" w:firstColumn="0" w:lastColumn="0" w:oddVBand="0" w:evenVBand="0" w:oddHBand="1" w:evenHBand="0" w:firstRowFirstColumn="0" w:firstRowLastColumn="0" w:lastRowFirstColumn="0" w:lastRowLastColumn="0"/>
+            </w:pPr>
+            <w:r>
+              <w:t>HighFrequency</w:t>
+            </w:r>
+          </w:p>
+        </w:tc>
+        <w:tc>
+          <w:tcPr>
+            <w:tcW w:w="1282" w:type="dxa"/>
+          </w:tcPr>
+          <w:p>
+            <w:pPr>
+              <w:cnfStyle w:val="000000100000" w:firstRow="0" w:lastRow="0" w:firstColumn="0" w:lastColumn="0" w:oddVBand="0" w:evenVBand="0" w:oddHBand="1" w:evenHBand="0" w:firstRowFirstColumn="0" w:firstRowLastColumn="0" w:lastRowFirstColumn="0" w:lastRowLastColumn="0"/>
+            </w:pPr>
+            <w:r>
+              <w:t>True</w:t>
+            </w:r>
+          </w:p>
+        </w:tc>
+        <w:tc>
+          <w:tcPr>
+            <w:tcW w:w="4059" w:type="dxa"/>
+          </w:tcPr>
+          <w:p>
+            <w:pPr>
+              <w:cnfStyle w:val="000000100000" w:firstRow="0" w:lastRow="0" w:firstColumn="0" w:lastColumn="0" w:oddVBand="0" w:evenVBand="0" w:oddHBand="1" w:evenHBand="0" w:firstRowFirstColumn="0" w:firstRowLastColumn="0" w:lastRowFirstColumn="0" w:lastRowLastColumn="0"/>
+            </w:pPr>
+            <w:r>
+              <w:t>Rates are received in high frequency, milliseconds</w:t>
+            </w:r>
+          </w:p>
+        </w:tc>
+      </w:tr>
+      <w:tr>
+        <w:tc>
+          <w:tcPr>
+            <w:cnfStyle w:val="001000000000" w:firstRow="0" w:lastRow="0" w:firstColumn="1" w:lastColumn="0" w:oddVBand="0" w:evenVBand="0" w:oddHBand="0" w:evenHBand="0" w:firstRowFirstColumn="0" w:firstRowLastColumn="0" w:lastRowFirstColumn="0" w:lastRowLastColumn="0"/>
+            <w:tcW w:w="1702" w:type="dxa"/>
+          </w:tcPr>
+          <w:p>
+            <w:r>
+              <w:t>REQ_004</w:t>
+            </w:r>
+          </w:p>
+        </w:tc>
+        <w:tc>
+          <w:tcPr>
+            <w:tcW w:w="1973" w:type="dxa"/>
+          </w:tcPr>
+          <w:p>
+            <w:pPr>
+              <w:cnfStyle w:val="000000000000" w:firstRow="0" w:lastRow="0" w:firstColumn="0" w:lastColumn="0" w:oddVBand="0" w:evenVBand="0" w:oddHBand="0" w:evenHBand="0" w:firstRowFirstColumn="0" w:firstRowLastColumn="0" w:lastRowFirstColumn="0" w:lastRowLastColumn="0"/>
+            </w:pPr>
+            <w:r>
+              <w:t>OutputFormat</w:t>
+            </w:r>
+          </w:p>
+        </w:tc>
+        <w:tc>
+          <w:tcPr>
+            <w:tcW w:w="1282" w:type="dxa"/>
+          </w:tcPr>
+          <w:p>
+            <w:pPr>
+              <w:cnfStyle w:val="000000000000" w:firstRow="0" w:lastRow="0" w:firstColumn="0" w:lastColumn="0" w:oddVBand="0" w:evenVBand="0" w:oddHBand="0" w:evenHBand="0" w:firstRowFirstColumn="0" w:firstRowLastColumn="0" w:lastRowFirstColumn="0" w:lastRowLastColumn="0"/>
+            </w:pPr>
+            <w:r>
+              <w:t>True</w:t>
+            </w:r>
+          </w:p>
+        </w:tc>
+        <w:tc>
+          <w:tcPr>
+            <w:tcW w:w="4059" w:type="dxa"/>
+          </w:tcPr>
+          <w:p>
+            <w:pPr>
+              <w:cnfStyle w:val="000000000000" w:firstRow="0" w:lastRow="0" w:firstColumn="0" w:lastColumn="0" w:oddVBand="0" w:evenVBand="0" w:oddHBand="0" w:evenHBand="0" w:firstRowFirstColumn="0" w:firstRowLastColumn="0" w:lastRowFirstColumn="0" w:lastRowLastColumn="0"/>
+            </w:pPr>
+            <w:r>
+              <w:t xml:space="preserve">The output must have the following format: </w:t>
+            </w:r>
+          </w:p>
+          <w:p>
+            <w:pPr>
+              <w:cnfStyle w:val="000000000000" w:firstRow="0" w:lastRow="0" w:firstColumn="0" w:lastColumn="0" w:oddVBand="0" w:evenVBand="0" w:oddHBand="0" w:evenHBand="0" w:firstRowFirstColumn="0" w:firstRowLastColumn="0" w:lastRowFirstColumn="0" w:lastRowLastColumn="0"/>
+            </w:pPr>
+            <w:r>
+              <w:drawing>
+                <wp:inline distT="0" distB="0" distL="0" distR="0" wp14:anchorId="3037E0FA" wp14:editId="4EB8BBB3">
+                  <wp:extent cx="1852551" cy="352613"/>
+                  <wp:effectExtent l="0" t="0" r="0" b="9525"/>
+                  <wp:docPr id="445867088" name="Picture 1"/>
+                  <wp:cNvGraphicFramePr>
+                    <a:graphicFrameLocks xmlns:a="http://schemas.openxmlformats.org/drawingml/2006/main" noChangeAspect="1"/>
+                  </wp:cNvGraphicFramePr>
+                  <a:graphic xmlns:a="http://schemas.openxmlformats.org/drawingml/2006/main">
+                    <a:graphicData uri="http://schemas.openxmlformats.org/drawingml/2006/picture">
+                      <pic:pic xmlns:pic="http://schemas.openxmlformats.org/drawingml/2006/picture">
+                        <pic:nvPicPr>
+                          <pic:cNvPr id="445867088" name=""/>
+                          <pic:cNvPicPr/>
+                        </pic:nvPicPr>
+                        <pic:blipFill>
+                          <a:blip r:embed="rId11"/>
+                          <a:stretch>
+                            <a:fillRect/>
+                          </a:stretch>
+                        </pic:blipFill>
+                        <pic:spPr>
+                          <a:xfrm>
+                            <a:off x="0" y="0"/>
+                            <a:ext cx="1924398" cy="366288"/>
+                          </a:xfrm>
+                          <a:prstGeom prst="rect">
+                            <a:avLst/>
+                          </a:prstGeom>
+                        </pic:spPr>
+                      </pic:pic>
+                    </a:graphicData>
+                  </a:graphic>
+                </wp:inline>
+              </w:drawing>
+            </w:r>
+          </w:p>
+          <w:p>
+            <w:pPr>
+              <w:cnfStyle w:val="000000000000" w:firstRow="0" w:lastRow="0" w:firstColumn="0" w:lastColumn="0" w:oddVBand="0" w:evenVBand="0" w:oddHBand="0" w:evenHBand="0" w:firstRowFirstColumn="0" w:firstRowLastColumn="0" w:lastRowFirstColumn="0" w:lastRowLastColumn="0"/>
+            </w:pPr>
+          </w:p>
+        </w:tc>
+      </w:tr>
+      <w:tr>
+        <w:trPr>
+          <w:cnfStyle w:val="000000100000" w:firstRow="0" w:lastRow="0" w:firstColumn="0" w:lastColumn="0" w:oddVBand="0" w:evenVBand="0" w:oddHBand="1" w:evenHBand="0" w:firstRowFirstColumn="0" w:firstRowLastColumn="0" w:lastRowFirstColumn="0" w:lastRowLastColumn="0"/>
+        </w:trPr>
+        <w:tc>
+          <w:tcPr>
+            <w:cnfStyle w:val="001000000000" w:firstRow="0" w:lastRow="0" w:firstColumn="1" w:lastColumn="0" w:oddVBand="0" w:evenVBand="0" w:oddHBand="0" w:evenHBand="0" w:firstRowFirstColumn="0" w:firstRowLastColumn="0" w:lastRowFirstColumn="0" w:lastRowLastColumn="0"/>
+            <w:tcW w:w="1702" w:type="dxa"/>
+          </w:tcPr>
+          <w:p>
+            <w:r>
+              <w:t>REQ_005</w:t>
+            </w:r>
+          </w:p>
+        </w:tc>
+        <w:tc>
+          <w:tcPr>
+            <w:tcW w:w="1973" w:type="dxa"/>
+          </w:tcPr>
+          <w:p>
+            <w:pPr>
+              <w:cnfStyle w:val="000000100000" w:firstRow="0" w:lastRow="0" w:firstColumn="0" w:lastColumn="0" w:oddVBand="0" w:evenVBand="0" w:oddHBand="1" w:evenHBand="0" w:firstRowFirstColumn="0" w:firstRowLastColumn="0" w:lastRowFirstColumn="0" w:lastRowLastColumn="0"/>
+            </w:pPr>
+            <w:r>
+              <w:t>JobSchedule</w:t>
+            </w:r>
+          </w:p>
+        </w:tc>
+        <w:tc>
+          <w:tcPr>
+            <w:tcW w:w="1282" w:type="dxa"/>
+          </w:tcPr>
+          <w:p>
+            <w:pPr>
+              <w:cnfStyle w:val="000000100000" w:firstRow="0" w:lastRow="0" w:firstColumn="0" w:lastColumn="0" w:oddVBand="0" w:evenVBand="0" w:oddHBand="1" w:evenHBand="0" w:firstRowFirstColumn="0" w:firstRowLastColumn="0" w:lastRowFirstColumn="0" w:lastRowLastColumn="0"/>
+            </w:pPr>
+            <w:r>
+              <w:t>True</w:t>
+            </w:r>
+          </w:p>
+        </w:tc>
+        <w:tc>
+          <w:tcPr>
+            <w:tcW w:w="4059" w:type="dxa"/>
+          </w:tcPr>
+          <w:p>
+            <w:pPr>
+              <w:cnfStyle w:val="000000100000" w:firstRow="0" w:lastRow="0" w:firstColumn="0" w:lastColumn="0" w:oddVBand="0" w:evenVBand="0" w:oddHBand="1" w:evenHBand="0" w:firstRowFirstColumn="0" w:firstRowLastColumn="0" w:lastRowFirstColumn="0" w:lastRowLastColumn="0"/>
+            </w:pPr>
+            <w:r>
+              <w:t>Schedule a job which runs every 1 hour and have the possibility to change the schedule to run every 1 minute instead</w:t>
+            </w:r>
+          </w:p>
+        </w:tc>
+      </w:tr>
+      <w:tr>
+        <w:tc>
+          <w:tcPr>
+            <w:cnfStyle w:val="001000000000" w:firstRow="0" w:lastRow="0" w:firstColumn="1" w:lastColumn="0" w:oddVBand="0" w:evenVBand="0" w:oddHBand="0" w:evenHBand="0" w:firstRowFirstColumn="0" w:firstRowLastColumn="0" w:lastRowFirstColumn="0" w:lastRowLastColumn="0"/>
+            <w:tcW w:w="1702" w:type="dxa"/>
+          </w:tcPr>
+          <w:p>
+            <w:r>
+              <w:t>REQ_006</w:t>
+            </w:r>
+          </w:p>
+        </w:tc>
+        <w:tc>
+          <w:tcPr>
+            <w:tcW w:w="1973" w:type="dxa"/>
+          </w:tcPr>
+          <w:p>
+            <w:pPr>
+              <w:cnfStyle w:val="000000000000" w:firstRow="0" w:lastRow="0" w:firstColumn="0" w:lastColumn="0" w:oddVBand="0" w:evenVBand="0" w:oddHBand="0" w:evenHBand="0" w:firstRowFirstColumn="0" w:firstRowLastColumn="0" w:lastRowFirstColumn="0" w:lastRowLastColumn="0"/>
+            </w:pPr>
+            <w:r>
+              <w:t>ActiveRates</w:t>
+            </w:r>
+          </w:p>
+        </w:tc>
+        <w:tc>
+          <w:tcPr>
+            <w:tcW w:w="1282" w:type="dxa"/>
+          </w:tcPr>
+          <w:p>
+            <w:pPr>
+              <w:cnfStyle w:val="000000000000" w:firstRow="0" w:lastRow="0" w:firstColumn="0" w:lastColumn="0" w:oddVBand="0" w:evenVBand="0" w:oddHBand="0" w:evenHBand="0" w:firstRowFirstColumn="0" w:firstRowLastColumn="0" w:lastRowFirstColumn="0" w:lastRowLastColumn="0"/>
+            </w:pPr>
+            <w:r>
+              <w:t>True</w:t>
+            </w:r>
+          </w:p>
+        </w:tc>
+        <w:tc>
+          <w:tcPr>
+            <w:tcW w:w="4059" w:type="dxa"/>
+          </w:tcPr>
+          <w:p>
+            <w:pPr>
+              <w:cnfStyle w:val="000000000000" w:firstRow="0" w:lastRow="0" w:firstColumn="0" w:lastColumn="0" w:oddVBand="0" w:evenVBand="0" w:oddHBand="0" w:evenHBand="0" w:firstRowFirstColumn="0" w:firstRowLastColumn="0" w:lastRowFirstColumn="0" w:lastRowLastColumn="0"/>
+            </w:pPr>
+            <w:r>
+              <w:t>The job should consider only “</w:t>
+            </w:r>
+            <w:r>
+              <w:rPr>
+                <w:i/>
+                <w:iCs/>
+              </w:rPr>
+              <w:t>active</w:t>
+            </w:r>
+            <w:r>
+              <w:t>” rates. What “</w:t>
+            </w:r>
+            <w:r>
+              <w:rPr>
+                <w:i/>
+                <w:iCs/>
+              </w:rPr>
+              <w:t>active</w:t>
+            </w:r>
+            <w:r>
+              <w:rPr>
+                <w:i/>
+                <w:iCs/>
+              </w:rPr>
+              <w:t>”</w:t>
+            </w:r>
+            <w:r>
+              <w:t xml:space="preserve"> means</w:t>
+            </w:r>
+            <w:r>
+              <w:t xml:space="preserve"> will be specified in the business logic during the design phase </w:t>
+            </w:r>
+            <w:r>
+              <w:t xml:space="preserve">(for currency pairs that </w:t>
+            </w:r>
+            <w:r>
+              <w:lastRenderedPageBreak/>
+              <w:t>don’t have an “</w:t>
+            </w:r>
+            <w:r>
+              <w:rPr>
+                <w:i/>
+                <w:iCs/>
+              </w:rPr>
+              <w:t>active</w:t>
+            </w:r>
+            <w:r>
+              <w:rPr>
+                <w:i/>
+                <w:iCs/>
+              </w:rPr>
+              <w:t>”</w:t>
+            </w:r>
+            <w:r>
+              <w:t xml:space="preserve"> rate, no output should be produced)</w:t>
+            </w:r>
+          </w:p>
+        </w:tc>
+      </w:tr>
+      <w:tr>
+        <w:trPr>
+          <w:cnfStyle w:val="000000100000" w:firstRow="0" w:lastRow="0" w:firstColumn="0" w:lastColumn="0" w:oddVBand="0" w:evenVBand="0" w:oddHBand="1" w:evenHBand="0" w:firstRowFirstColumn="0" w:firstRowLastColumn="0" w:lastRowFirstColumn="0" w:lastRowLastColumn="0"/>
+        </w:trPr>
+        <w:tc>
+          <w:tcPr>
+            <w:cnfStyle w:val="001000000000" w:firstRow="0" w:lastRow="0" w:firstColumn="1" w:lastColumn="0" w:oddVBand="0" w:evenVBand="0" w:oddHBand="0" w:evenHBand="0" w:firstRowFirstColumn="0" w:firstRowLastColumn="0" w:lastRowFirstColumn="0" w:lastRowLastColumn="0"/>
+            <w:tcW w:w="1702" w:type="dxa"/>
+          </w:tcPr>
+          <w:p>
+            <w:r>
+              <w:lastRenderedPageBreak/>
+              <w:t>REQ_007</w:t>
+            </w:r>
+          </w:p>
+        </w:tc>
+        <w:tc>
+          <w:tcPr>
+            <w:tcW w:w="1973" w:type="dxa"/>
+          </w:tcPr>
+          <w:p>
+            <w:pPr>
+              <w:cnfStyle w:val="000000100000" w:firstRow="0" w:lastRow="0" w:firstColumn="0" w:lastColumn="0" w:oddVBand="0" w:evenVBand="0" w:oddHBand="1" w:evenHBand="0" w:firstRowFirstColumn="0" w:firstRowLastColumn="0" w:lastRowFirstColumn="0" w:lastRowLastColumn="0"/>
+            </w:pPr>
+            <w:r>
+              <w:t>GenericSolution</w:t>
+            </w:r>
+          </w:p>
+        </w:tc>
+        <w:tc>
+          <w:tcPr>
+            <w:tcW w:w="1282" w:type="dxa"/>
+          </w:tcPr>
+          <w:p>
+            <w:pPr>
+              <w:cnfStyle w:val="000000100000" w:firstRow="0" w:lastRow="0" w:firstColumn="0" w:lastColumn="0" w:oddVBand="0" w:evenVBand="0" w:oddHBand="1" w:evenHBand="0" w:firstRowFirstColumn="0" w:firstRowLastColumn="0" w:lastRowFirstColumn="0" w:lastRowLastColumn="0"/>
+            </w:pPr>
+            <w:r>
+              <w:t>True</w:t>
+            </w:r>
+          </w:p>
+        </w:tc>
+        <w:tc>
+          <w:tcPr>
+            <w:tcW w:w="4059" w:type="dxa"/>
+          </w:tcPr>
+          <w:p>
+            <w:pPr>
+              <w:cnfStyle w:val="000000100000" w:firstRow="0" w:lastRow="0" w:firstColumn="0" w:lastColumn="0" w:oddVBand="0" w:evenVBand="0" w:oddHBand="1" w:evenHBand="0" w:firstRowFirstColumn="0" w:firstRowLastColumn="0" w:lastRowFirstColumn="0" w:lastRowLastColumn="0"/>
+            </w:pPr>
+            <w:r>
+              <w:t xml:space="preserve">In the example file there are 5 currency </w:t>
+            </w:r>
+            <w:proofErr w:type="gramStart"/>
+            <w:r>
+              <w:t>pairs</w:t>
+            </w:r>
+            <w:proofErr w:type="gramEnd"/>
+            <w:r>
+              <w:t xml:space="preserve"> but the job should work also if we assume 300 currency couples (or even more)</w:t>
+            </w:r>
+          </w:p>
+        </w:tc>
+      </w:tr>
+      <w:tr>
+        <w:tc>
+          <w:tcPr>
+            <w:cnfStyle w:val="001000000000" w:firstRow="0" w:lastRow="0" w:firstColumn="1" w:lastColumn="0" w:oddVBand="0" w:evenVBand="0" w:oddHBand="0" w:evenHBand="0" w:firstRowFirstColumn="0" w:firstRowLastColumn="0" w:lastRowFirstColumn="0" w:lastRowLastColumn="0"/>
+            <w:tcW w:w="1702" w:type="dxa"/>
+          </w:tcPr>
+          <w:p>
+            <w:r>
+              <w:t>REQ_00</w:t>
+            </w:r>
+            <w:r>
+              <w:t>8</w:t>
+            </w:r>
+          </w:p>
+        </w:tc>
+        <w:tc>
+          <w:tcPr>
+            <w:tcW w:w="1973" w:type="dxa"/>
+          </w:tcPr>
+          <w:p>
+            <w:pPr>
+              <w:cnfStyle w:val="000000000000" w:firstRow="0" w:lastRow="0" w:firstColumn="0" w:lastColumn="0" w:oddVBand="0" w:evenVBand="0" w:oddHBand="0" w:evenHBand="0" w:firstRowFirstColumn="0" w:firstRowLastColumn="0" w:lastRowFirstColumn="0" w:lastRowLastColumn="0"/>
+            </w:pPr>
+            <w:r>
+              <w:t>RealTimeStreaming</w:t>
+            </w:r>
+          </w:p>
+        </w:tc>
+        <w:tc>
+          <w:tcPr>
+            <w:tcW w:w="1282" w:type="dxa"/>
+          </w:tcPr>
+          <w:p>
+            <w:pPr>
+              <w:cnfStyle w:val="000000000000" w:firstRow="0" w:lastRow="0" w:firstColumn="0" w:lastColumn="0" w:oddVBand="0" w:evenVBand="0" w:oddHBand="0" w:evenHBand="0" w:firstRowFirstColumn="0" w:firstRowLastColumn="0" w:lastRowFirstColumn="0" w:lastRowLastColumn="0"/>
+            </w:pPr>
+            <w:r>
+              <w:t>False</w:t>
+            </w:r>
+          </w:p>
+        </w:tc>
+        <w:tc>
+          <w:tcPr>
+            <w:tcW w:w="4059" w:type="dxa"/>
+          </w:tcPr>
+          <w:p>
+            <w:pPr>
+              <w:cnfStyle w:val="000000000000" w:firstRow="0" w:lastRow="0" w:firstColumn="0" w:lastColumn="0" w:oddVBand="0" w:evenVBand="0" w:oddHBand="0" w:evenHBand="0" w:firstRowFirstColumn="0" w:firstRowLastColumn="0" w:lastRowFirstColumn="0" w:lastRowLastColumn="0"/>
+            </w:pPr>
+            <w:r>
+              <w:t xml:space="preserve">It’s an optional requirement. </w:t>
+            </w:r>
+            <w:r>
+              <w:t>Instead of a batch, we would like to change the process into a streaming one and display data in real time</w:t>
+            </w:r>
+          </w:p>
+        </w:tc>
+      </w:tr>
+    </w:tbl>
+    <w:p/>
     <w:sectPr>
       <w:pgSz w:w="11906" w:h="16838"/>
       <w:pgMar w:top="1440" w:right="1440" w:bottom="1440" w:left="1440" w:header="720" w:footer="720" w:gutter="0"/>
@@ -1450,6 +2125,305 @@
       <w:spacing w:val="5"/>
     </w:rPr>
   </w:style>
+  <w:style w:type="table" w:styleId="TableGrid">
+    <w:name w:val="Table Grid"/>
+    <w:basedOn w:val="TableNormal"/>
+    <w:uiPriority w:val="39"/>
+    <w:rsid w:val="003E03B5"/>
+    <w:pPr>
+      <w:spacing w:after="0" w:line="240" w:lineRule="auto"/>
+    </w:pPr>
+    <w:tblPr>
+      <w:tblBorders>
+        <w:top w:val="single" w:sz="4" w:space="0" w:color="auto"/>
+        <w:left w:val="single" w:sz="4" w:space="0" w:color="auto"/>
+        <w:bottom w:val="single" w:sz="4" w:space="0" w:color="auto"/>
+        <w:right w:val="single" w:sz="4" w:space="0" w:color="auto"/>
+        <w:insideH w:val="single" w:sz="4" w:space="0" w:color="auto"/>
+        <w:insideV w:val="single" w:sz="4" w:space="0" w:color="auto"/>
+      </w:tblBorders>
+    </w:tblPr>
+  </w:style>
+  <w:style w:type="table" w:styleId="TableGridLight">
+    <w:name w:val="Grid Table Light"/>
+    <w:basedOn w:val="TableNormal"/>
+    <w:uiPriority w:val="40"/>
+    <w:rsid w:val="003E03B5"/>
+    <w:pPr>
+      <w:spacing w:after="0" w:line="240" w:lineRule="auto"/>
+    </w:pPr>
+    <w:tblPr>
+      <w:tblBorders>
+        <w:top w:val="single" w:sz="4" w:space="0" w:color="BFBFBF" w:themeColor="background1" w:themeShade="BF"/>
+        <w:left w:val="single" w:sz="4" w:space="0" w:color="BFBFBF" w:themeColor="background1" w:themeShade="BF"/>
+        <w:bottom w:val="single" w:sz="4" w:space="0" w:color="BFBFBF" w:themeColor="background1" w:themeShade="BF"/>
+        <w:right w:val="single" w:sz="4" w:space="0" w:color="BFBFBF" w:themeColor="background1" w:themeShade="BF"/>
+        <w:insideH w:val="single" w:sz="4" w:space="0" w:color="BFBFBF" w:themeColor="background1" w:themeShade="BF"/>
+        <w:insideV w:val="single" w:sz="4" w:space="0" w:color="BFBFBF" w:themeColor="background1" w:themeShade="BF"/>
+      </w:tblBorders>
+    </w:tblPr>
+  </w:style>
+  <w:style w:type="table" w:styleId="PlainTable1">
+    <w:name w:val="Plain Table 1"/>
+    <w:basedOn w:val="TableNormal"/>
+    <w:uiPriority w:val="41"/>
+    <w:rsid w:val="003E03B5"/>
+    <w:pPr>
+      <w:spacing w:after="0" w:line="240" w:lineRule="auto"/>
+    </w:pPr>
+    <w:tblPr>
+      <w:tblStyleRowBandSize w:val="1"/>
+      <w:tblStyleColBandSize w:val="1"/>
+      <w:tblBorders>
+        <w:top w:val="single" w:sz="4" w:space="0" w:color="BFBFBF" w:themeColor="background1" w:themeShade="BF"/>
+        <w:left w:val="single" w:sz="4" w:space="0" w:color="BFBFBF" w:themeColor="background1" w:themeShade="BF"/>
+        <w:bottom w:val="single" w:sz="4" w:space="0" w:color="BFBFBF" w:themeColor="background1" w:themeShade="BF"/>
+        <w:right w:val="single" w:sz="4" w:space="0" w:color="BFBFBF" w:themeColor="background1" w:themeShade="BF"/>
+        <w:insideH w:val="single" w:sz="4" w:space="0" w:color="BFBFBF" w:themeColor="background1" w:themeShade="BF"/>
+        <w:insideV w:val="single" w:sz="4" w:space="0" w:color="BFBFBF" w:themeColor="background1" w:themeShade="BF"/>
+      </w:tblBorders>
+    </w:tblPr>
+    <w:tblStylePr w:type="firstRow">
+      <w:rPr>
+        <w:b/>
+        <w:bCs/>
+      </w:rPr>
+    </w:tblStylePr>
+    <w:tblStylePr w:type="lastRow">
+      <w:rPr>
+        <w:b/>
+        <w:bCs/>
+      </w:rPr>
+      <w:tblPr/>
+      <w:tcPr>
+        <w:tcBorders>
+          <w:top w:val="double" w:sz="4" w:space="0" w:color="BFBFBF" w:themeColor="background1" w:themeShade="BF"/>
+        </w:tcBorders>
+      </w:tcPr>
+    </w:tblStylePr>
+    <w:tblStylePr w:type="firstCol">
+      <w:rPr>
+        <w:b/>
+        <w:bCs/>
+      </w:rPr>
+    </w:tblStylePr>
+    <w:tblStylePr w:type="lastCol">
+      <w:rPr>
+        <w:b/>
+        <w:bCs/>
+      </w:rPr>
+    </w:tblStylePr>
+    <w:tblStylePr w:type="band1Vert">
+      <w:tblPr/>
+      <w:tcPr>
+        <w:shd w:val="clear" w:color="auto" w:fill="F2F2F2" w:themeFill="background1" w:themeFillShade="F2"/>
+      </w:tcPr>
+    </w:tblStylePr>
+    <w:tblStylePr w:type="band1Horz">
+      <w:tblPr/>
+      <w:tcPr>
+        <w:shd w:val="clear" w:color="auto" w:fill="F2F2F2" w:themeFill="background1" w:themeFillShade="F2"/>
+      </w:tcPr>
+    </w:tblStylePr>
+  </w:style>
+  <w:style w:type="table" w:styleId="ListTable3-Accent1">
+    <w:name w:val="List Table 3 Accent 1"/>
+    <w:basedOn w:val="TableNormal"/>
+    <w:uiPriority w:val="48"/>
+    <w:rsid w:val="003E03B5"/>
+    <w:pPr>
+      <w:spacing w:after="0" w:line="240" w:lineRule="auto"/>
+    </w:pPr>
+    <w:tblPr>
+      <w:tblStyleRowBandSize w:val="1"/>
+      <w:tblStyleColBandSize w:val="1"/>
+      <w:tblBorders>
+        <w:top w:val="single" w:sz="4" w:space="0" w:color="156082" w:themeColor="accent1"/>
+        <w:left w:val="single" w:sz="4" w:space="0" w:color="156082" w:themeColor="accent1"/>
+        <w:bottom w:val="single" w:sz="4" w:space="0" w:color="156082" w:themeColor="accent1"/>
+        <w:right w:val="single" w:sz="4" w:space="0" w:color="156082" w:themeColor="accent1"/>
+      </w:tblBorders>
+    </w:tblPr>
+    <w:tblStylePr w:type="firstRow">
+      <w:rPr>
+        <w:b/>
+        <w:bCs/>
+        <w:color w:val="FFFFFF" w:themeColor="background1"/>
+      </w:rPr>
+      <w:tblPr/>
+      <w:tcPr>
+        <w:shd w:val="clear" w:color="auto" w:fill="156082" w:themeFill="accent1"/>
+      </w:tcPr>
+    </w:tblStylePr>
+    <w:tblStylePr w:type="lastRow">
+      <w:rPr>
+        <w:b/>
+        <w:bCs/>
+      </w:rPr>
+      <w:tblPr/>
+      <w:tcPr>
+        <w:tcBorders>
+          <w:top w:val="double" w:sz="4" w:space="0" w:color="156082" w:themeColor="accent1"/>
+        </w:tcBorders>
+        <w:shd w:val="clear" w:color="auto" w:fill="FFFFFF" w:themeFill="background1"/>
+      </w:tcPr>
+    </w:tblStylePr>
+    <w:tblStylePr w:type="firstCol">
+      <w:rPr>
+        <w:b/>
+        <w:bCs/>
+      </w:rPr>
+      <w:tblPr/>
+      <w:tcPr>
+        <w:tcBorders>
+          <w:right w:val="nil"/>
+        </w:tcBorders>
+        <w:shd w:val="clear" w:color="auto" w:fill="FFFFFF" w:themeFill="background1"/>
+      </w:tcPr>
+    </w:tblStylePr>
+    <w:tblStylePr w:type="lastCol">
+      <w:rPr>
+        <w:b/>
+        <w:bCs/>
+      </w:rPr>
+      <w:tblPr/>
+      <w:tcPr>
+        <w:tcBorders>
+          <w:left w:val="nil"/>
+        </w:tcBorders>
+        <w:shd w:val="clear" w:color="auto" w:fill="FFFFFF" w:themeFill="background1"/>
+      </w:tcPr>
+    </w:tblStylePr>
+    <w:tblStylePr w:type="band1Vert">
+      <w:tblPr/>
+      <w:tcPr>
+        <w:tcBorders>
+          <w:left w:val="single" w:sz="4" w:space="0" w:color="156082" w:themeColor="accent1"/>
+          <w:right w:val="single" w:sz="4" w:space="0" w:color="156082" w:themeColor="accent1"/>
+        </w:tcBorders>
+      </w:tcPr>
+    </w:tblStylePr>
+    <w:tblStylePr w:type="band1Horz">
+      <w:tblPr/>
+      <w:tcPr>
+        <w:tcBorders>
+          <w:top w:val="single" w:sz="4" w:space="0" w:color="156082" w:themeColor="accent1"/>
+          <w:bottom w:val="single" w:sz="4" w:space="0" w:color="156082" w:themeColor="accent1"/>
+          <w:insideH w:val="nil"/>
+        </w:tcBorders>
+      </w:tcPr>
+    </w:tblStylePr>
+    <w:tblStylePr w:type="neCell">
+      <w:tblPr/>
+      <w:tcPr>
+        <w:tcBorders>
+          <w:left w:val="nil"/>
+          <w:bottom w:val="nil"/>
+        </w:tcBorders>
+      </w:tcPr>
+    </w:tblStylePr>
+    <w:tblStylePr w:type="nwCell">
+      <w:tblPr/>
+      <w:tcPr>
+        <w:tcBorders>
+          <w:bottom w:val="nil"/>
+          <w:right w:val="nil"/>
+        </w:tcBorders>
+      </w:tcPr>
+    </w:tblStylePr>
+    <w:tblStylePr w:type="seCell">
+      <w:tblPr/>
+      <w:tcPr>
+        <w:tcBorders>
+          <w:top w:val="double" w:sz="4" w:space="0" w:color="156082" w:themeColor="accent1"/>
+          <w:left w:val="nil"/>
+        </w:tcBorders>
+      </w:tcPr>
+    </w:tblStylePr>
+    <w:tblStylePr w:type="swCell">
+      <w:tblPr/>
+      <w:tcPr>
+        <w:tcBorders>
+          <w:top w:val="double" w:sz="4" w:space="0" w:color="156082" w:themeColor="accent1"/>
+          <w:right w:val="nil"/>
+        </w:tcBorders>
+      </w:tcPr>
+    </w:tblStylePr>
+  </w:style>
+  <w:style w:type="table" w:styleId="ListTable4-Accent1">
+    <w:name w:val="List Table 4 Accent 1"/>
+    <w:basedOn w:val="TableNormal"/>
+    <w:uiPriority w:val="49"/>
+    <w:rsid w:val="003E03B5"/>
+    <w:pPr>
+      <w:spacing w:after="0" w:line="240" w:lineRule="auto"/>
+    </w:pPr>
+    <w:tblPr>
+      <w:tblStyleRowBandSize w:val="1"/>
+      <w:tblStyleColBandSize w:val="1"/>
+      <w:tblBorders>
+        <w:top w:val="single" w:sz="4" w:space="0" w:color="45B0E1" w:themeColor="accent1" w:themeTint="99"/>
+        <w:left w:val="single" w:sz="4" w:space="0" w:color="45B0E1" w:themeColor="accent1" w:themeTint="99"/>
+        <w:bottom w:val="single" w:sz="4" w:space="0" w:color="45B0E1" w:themeColor="accent1" w:themeTint="99"/>
+        <w:right w:val="single" w:sz="4" w:space="0" w:color="45B0E1" w:themeColor="accent1" w:themeTint="99"/>
+        <w:insideH w:val="single" w:sz="4" w:space="0" w:color="45B0E1" w:themeColor="accent1" w:themeTint="99"/>
+      </w:tblBorders>
+    </w:tblPr>
+    <w:tblStylePr w:type="firstRow">
+      <w:rPr>
+        <w:b/>
+        <w:bCs/>
+        <w:color w:val="FFFFFF" w:themeColor="background1"/>
+      </w:rPr>
+      <w:tblPr/>
+      <w:tcPr>
+        <w:tcBorders>
+          <w:top w:val="single" w:sz="4" w:space="0" w:color="156082" w:themeColor="accent1"/>
+          <w:left w:val="single" w:sz="4" w:space="0" w:color="156082" w:themeColor="accent1"/>
+          <w:bottom w:val="single" w:sz="4" w:space="0" w:color="156082" w:themeColor="accent1"/>
+          <w:right w:val="single" w:sz="4" w:space="0" w:color="156082" w:themeColor="accent1"/>
+          <w:insideH w:val="nil"/>
+        </w:tcBorders>
+        <w:shd w:val="clear" w:color="auto" w:fill="156082" w:themeFill="accent1"/>
+      </w:tcPr>
+    </w:tblStylePr>
+    <w:tblStylePr w:type="lastRow">
+      <w:rPr>
+        <w:b/>
+        <w:bCs/>
+      </w:rPr>
+      <w:tblPr/>
+      <w:tcPr>
+        <w:tcBorders>
+          <w:top w:val="double" w:sz="4" w:space="0" w:color="45B0E1" w:themeColor="accent1" w:themeTint="99"/>
+        </w:tcBorders>
+      </w:tcPr>
+    </w:tblStylePr>
+    <w:tblStylePr w:type="firstCol">
+      <w:rPr>
+        <w:b/>
+        <w:bCs/>
+      </w:rPr>
+    </w:tblStylePr>
+    <w:tblStylePr w:type="lastCol">
+      <w:rPr>
+        <w:b/>
+        <w:bCs/>
+      </w:rPr>
+    </w:tblStylePr>
+    <w:tblStylePr w:type="band1Vert">
+      <w:tblPr/>
+      <w:tcPr>
+        <w:shd w:val="clear" w:color="auto" w:fill="C1E4F5" w:themeFill="accent1" w:themeFillTint="33"/>
+      </w:tcPr>
+    </w:tblStylePr>
+    <w:tblStylePr w:type="band1Horz">
+      <w:tblPr/>
+      <w:tcPr>
+        <w:shd w:val="clear" w:color="auto" w:fill="C1E4F5" w:themeFill="accent1" w:themeFillTint="33"/>
+      </w:tcPr>
+    </w:tblStylePr>
+  </w:style>
 </w:styles>
 </file>
 

</xml_diff>

<commit_message>
added dictionary into documentation and exported to PDF
</commit_message>
<xml_diff>
--- a/1_requirements_analysis/Analysis of Requirements.docx
+++ b/1_requirements_analysis/Analysis of Requirements.docx
@@ -72,7 +72,7 @@
           <v:shape id="_x0000_i1045" type="#_x0000_t75" style="width:73.65pt;height:48.6pt" o:ole="">
             <v:imagedata r:id="rId5" o:title=""/>
           </v:shape>
-          <o:OLEObject Type="Embed" ProgID="Package" ShapeID="_x0000_i1045" DrawAspect="Icon" ObjectID="_1773982765" r:id="rId6"/>
+          <o:OLEObject Type="Embed" ProgID="Package" ShapeID="_x0000_i1045" DrawAspect="Icon" ObjectID="_1773983526" r:id="rId6"/>
         </w:object>
       </w:r>
     </w:p>
@@ -132,7 +132,7 @@
           <v:shape id="_x0000_i1025" type="#_x0000_t75" style="width:73.65pt;height:48.6pt" o:ole="">
             <v:imagedata r:id="rId7" o:title=""/>
           </v:shape>
-          <o:OLEObject Type="Embed" ProgID="Acrobat.Document.DC" ShapeID="_x0000_i1025" DrawAspect="Icon" ObjectID="_1773982766" r:id="rId8"/>
+          <o:OLEObject Type="Embed" ProgID="Acrobat.Document.DC" ShapeID="_x0000_i1025" DrawAspect="Icon" ObjectID="_1773983527" r:id="rId8"/>
         </w:object>
       </w:r>
     </w:p>
@@ -160,13 +160,8 @@
         <w:t>rates_sample.csv</w:t>
       </w:r>
       <w:r>
-        <w:t xml:space="preserve">” an example of CSV containing a sample of events that needs to be </w:t>
-      </w:r>
-      <w:proofErr w:type="gramStart"/>
-      <w:r>
-        <w:t>analysed</w:t>
-      </w:r>
-      <w:proofErr w:type="gramEnd"/>
+        <w:t>” an example of CSV containing a sample of events that needs to be analysed</w:t>
+      </w:r>
     </w:p>
     <w:p>
       <w:pPr>
@@ -177,7 +172,7 @@
           <v:shape id="_x0000_i1026" type="#_x0000_t75" style="width:73.65pt;height:48.6pt" o:ole="">
             <v:imagedata r:id="rId9" o:title=""/>
           </v:shape>
-          <o:OLEObject Type="Embed" ProgID="Excel.SheetMacroEnabled.12" ShapeID="_x0000_i1026" DrawAspect="Icon" ObjectID="_1773982767" r:id="rId10"/>
+          <o:OLEObject Type="Embed" ProgID="Excel.SheetMacroEnabled.12" ShapeID="_x0000_i1026" DrawAspect="Icon" ObjectID="_1773983528" r:id="rId10"/>
         </w:object>
       </w:r>
     </w:p>
@@ -332,12 +327,10 @@
         <w:t xml:space="preserve"> </w:t>
       </w:r>
       <w:proofErr w:type="spellStart"/>
-      <w:proofErr w:type="gramStart"/>
       <w:r>
         <w:t>datawarehouse</w:t>
       </w:r>
       <w:proofErr w:type="spellEnd"/>
-      <w:proofErr w:type="gramEnd"/>
     </w:p>
     <w:p>
       <w:pPr>
@@ -916,15 +909,7 @@
               <w:cnfStyle w:val="000000100000" w:firstRow="0" w:lastRow="0" w:firstColumn="0" w:lastColumn="0" w:oddVBand="0" w:evenVBand="0" w:oddHBand="1" w:evenHBand="0" w:firstRowFirstColumn="0" w:firstRowLastColumn="0" w:lastRowFirstColumn="0" w:lastRowLastColumn="0"/>
             </w:pPr>
             <w:r>
-              <w:t xml:space="preserve">In the example file there are 5 currency </w:t>
-            </w:r>
-            <w:proofErr w:type="gramStart"/>
-            <w:r>
-              <w:t>pairs</w:t>
-            </w:r>
-            <w:proofErr w:type="gramEnd"/>
-            <w:r>
-              <w:t xml:space="preserve"> but the job should work also if we assume 300 currency couples (or even more)</w:t>
+              <w:t>In the example file there are 5 currency pairs but the job should work also if we assume 300 currency couples (or even more)</w:t>
             </w:r>
           </w:p>
         </w:tc>
@@ -983,6 +968,380 @@
             </w:r>
             <w:r>
               <w:t>Instead of a batch, we would like to change the process into a streaming one and display data in real time</w:t>
+            </w:r>
+          </w:p>
+        </w:tc>
+      </w:tr>
+    </w:tbl>
+    <w:p/>
+    <w:p>
+      <w:pPr>
+        <w:pStyle w:val="Subtitle"/>
+      </w:pPr>
+      <w:r>
+        <w:t>Dictionary</w:t>
+      </w:r>
+    </w:p>
+    <w:tbl>
+      <w:tblPr>
+        <w:tblStyle w:val="PlainTable1"/>
+        <w:tblW w:w="0" w:type="auto"/>
+        <w:tblLook w:val="04A0" w:firstRow="1" w:lastRow="0" w:firstColumn="1" w:lastColumn="0" w:noHBand="0" w:noVBand="1"/>
+      </w:tblPr>
+      <w:tblGrid>
+        <w:gridCol w:w="1228"/>
+        <w:gridCol w:w="2768"/>
+        <w:gridCol w:w="5020"/>
+      </w:tblGrid>
+      <w:tr>
+        <w:trPr>
+          <w:cnfStyle w:val="100000000000" w:firstRow="1" w:lastRow="0" w:firstColumn="0" w:lastColumn="0" w:oddVBand="0" w:evenVBand="0" w:oddHBand="0" w:evenHBand="0" w:firstRowFirstColumn="0" w:firstRowLastColumn="0" w:lastRowFirstColumn="0" w:lastRowLastColumn="0"/>
+        </w:trPr>
+        <w:tc>
+          <w:tcPr>
+            <w:cnfStyle w:val="001000000000" w:firstRow="0" w:lastRow="0" w:firstColumn="1" w:lastColumn="0" w:oddVBand="0" w:evenVBand="0" w:oddHBand="0" w:evenHBand="0" w:firstRowFirstColumn="0" w:firstRowLastColumn="0" w:lastRowFirstColumn="0" w:lastRowLastColumn="0"/>
+            <w:tcW w:w="1129" w:type="dxa"/>
+          </w:tcPr>
+          <w:p>
+            <w:r>
+              <w:t>TERM_ID</w:t>
+            </w:r>
+          </w:p>
+        </w:tc>
+        <w:tc>
+          <w:tcPr>
+            <w:tcW w:w="1843" w:type="dxa"/>
+          </w:tcPr>
+          <w:p>
+            <w:pPr>
+              <w:cnfStyle w:val="100000000000" w:firstRow="1" w:lastRow="0" w:firstColumn="0" w:lastColumn="0" w:oddVBand="0" w:evenVBand="0" w:oddHBand="0" w:evenHBand="0" w:firstRowFirstColumn="0" w:firstRowLastColumn="0" w:lastRowFirstColumn="0" w:lastRowLastColumn="0"/>
+            </w:pPr>
+            <w:r>
+              <w:t>TERM</w:t>
+            </w:r>
+          </w:p>
+        </w:tc>
+        <w:tc>
+          <w:tcPr>
+            <w:tcW w:w="6044" w:type="dxa"/>
+          </w:tcPr>
+          <w:p>
+            <w:pPr>
+              <w:cnfStyle w:val="100000000000" w:firstRow="1" w:lastRow="0" w:firstColumn="0" w:lastColumn="0" w:oddVBand="0" w:evenVBand="0" w:oddHBand="0" w:evenHBand="0" w:firstRowFirstColumn="0" w:firstRowLastColumn="0" w:lastRowFirstColumn="0" w:lastRowLastColumn="0"/>
+            </w:pPr>
+            <w:r>
+              <w:t>DESCRIPTION</w:t>
+            </w:r>
+          </w:p>
+        </w:tc>
+      </w:tr>
+      <w:tr>
+        <w:trPr>
+          <w:cnfStyle w:val="000000100000" w:firstRow="0" w:lastRow="0" w:firstColumn="0" w:lastColumn="0" w:oddVBand="0" w:evenVBand="0" w:oddHBand="1" w:evenHBand="0" w:firstRowFirstColumn="0" w:firstRowLastColumn="0" w:lastRowFirstColumn="0" w:lastRowLastColumn="0"/>
+        </w:trPr>
+        <w:tc>
+          <w:tcPr>
+            <w:cnfStyle w:val="001000000000" w:firstRow="0" w:lastRow="0" w:firstColumn="1" w:lastColumn="0" w:oddVBand="0" w:evenVBand="0" w:oddHBand="0" w:evenHBand="0" w:firstRowFirstColumn="0" w:firstRowLastColumn="0" w:lastRowFirstColumn="0" w:lastRowLastColumn="0"/>
+            <w:tcW w:w="1129" w:type="dxa"/>
+          </w:tcPr>
+          <w:p>
+            <w:r>
+              <w:t>TERM_001</w:t>
+            </w:r>
+          </w:p>
+        </w:tc>
+        <w:tc>
+          <w:tcPr>
+            <w:tcW w:w="1843" w:type="dxa"/>
+          </w:tcPr>
+          <w:p>
+            <w:pPr>
+              <w:cnfStyle w:val="000000100000" w:firstRow="0" w:lastRow="0" w:firstColumn="0" w:lastColumn="0" w:oddVBand="0" w:evenVBand="0" w:oddHBand="1" w:evenHBand="0" w:firstRowFirstColumn="0" w:firstRowLastColumn="0" w:lastRowFirstColumn="0" w:lastRowLastColumn="0"/>
+            </w:pPr>
+            <w:r>
+              <w:t>ForeignExchangeRateDWH</w:t>
+            </w:r>
+          </w:p>
+        </w:tc>
+        <w:tc>
+          <w:tcPr>
+            <w:tcW w:w="6044" w:type="dxa"/>
+          </w:tcPr>
+          <w:p>
+            <w:pPr>
+              <w:cnfStyle w:val="000000100000" w:firstRow="0" w:lastRow="0" w:firstColumn="0" w:lastColumn="0" w:oddVBand="0" w:evenVBand="0" w:oddHBand="1" w:evenHBand="0" w:firstRowFirstColumn="0" w:firstRowLastColumn="0" w:lastRowFirstColumn="0" w:lastRowLastColumn="0"/>
+            </w:pPr>
+            <w:r>
+              <w:t>This is the chosen name of the Datawarehouse and the project name</w:t>
+            </w:r>
+          </w:p>
+        </w:tc>
+      </w:tr>
+      <w:tr>
+        <w:tc>
+          <w:tcPr>
+            <w:cnfStyle w:val="001000000000" w:firstRow="0" w:lastRow="0" w:firstColumn="1" w:lastColumn="0" w:oddVBand="0" w:evenVBand="0" w:oddHBand="0" w:evenHBand="0" w:firstRowFirstColumn="0" w:firstRowLastColumn="0" w:lastRowFirstColumn="0" w:lastRowLastColumn="0"/>
+            <w:tcW w:w="1129" w:type="dxa"/>
+          </w:tcPr>
+          <w:p>
+            <w:r>
+              <w:t>TERM_00</w:t>
+            </w:r>
+            <w:r>
+              <w:t>2</w:t>
+            </w:r>
+          </w:p>
+        </w:tc>
+        <w:tc>
+          <w:tcPr>
+            <w:tcW w:w="1843" w:type="dxa"/>
+          </w:tcPr>
+          <w:p>
+            <w:pPr>
+              <w:cnfStyle w:val="000000000000" w:firstRow="0" w:lastRow="0" w:firstColumn="0" w:lastColumn="0" w:oddVBand="0" w:evenVBand="0" w:oddHBand="0" w:evenHBand="0" w:firstRowFirstColumn="0" w:firstRowLastColumn="0" w:lastRowFirstColumn="0" w:lastRowLastColumn="0"/>
+            </w:pPr>
+            <w:r>
+              <w:t>Stakeholder</w:t>
+            </w:r>
+          </w:p>
+        </w:tc>
+        <w:tc>
+          <w:tcPr>
+            <w:tcW w:w="6044" w:type="dxa"/>
+          </w:tcPr>
+          <w:p>
+            <w:pPr>
+              <w:cnfStyle w:val="000000000000" w:firstRow="0" w:lastRow="0" w:firstColumn="0" w:lastColumn="0" w:oddVBand="0" w:evenVBand="0" w:oddHBand="0" w:evenHBand="0" w:firstRowFirstColumn="0" w:firstRowLastColumn="0" w:lastRowFirstColumn="0" w:lastRowLastColumn="0"/>
+            </w:pPr>
+            <w:r>
+              <w:t>Person, group or organization with a vested interest or stake, in the activities of the current project</w:t>
+            </w:r>
+          </w:p>
+        </w:tc>
+      </w:tr>
+      <w:tr>
+        <w:trPr>
+          <w:cnfStyle w:val="000000100000" w:firstRow="0" w:lastRow="0" w:firstColumn="0" w:lastColumn="0" w:oddVBand="0" w:evenVBand="0" w:oddHBand="1" w:evenHBand="0" w:firstRowFirstColumn="0" w:firstRowLastColumn="0" w:lastRowFirstColumn="0" w:lastRowLastColumn="0"/>
+        </w:trPr>
+        <w:tc>
+          <w:tcPr>
+            <w:cnfStyle w:val="001000000000" w:firstRow="0" w:lastRow="0" w:firstColumn="1" w:lastColumn="0" w:oddVBand="0" w:evenVBand="0" w:oddHBand="0" w:evenHBand="0" w:firstRowFirstColumn="0" w:firstRowLastColumn="0" w:lastRowFirstColumn="0" w:lastRowLastColumn="0"/>
+            <w:tcW w:w="1129" w:type="dxa"/>
+          </w:tcPr>
+          <w:p>
+            <w:r>
+              <w:t>TERM_00</w:t>
+            </w:r>
+            <w:r>
+              <w:t>3</w:t>
+            </w:r>
+          </w:p>
+        </w:tc>
+        <w:tc>
+          <w:tcPr>
+            <w:tcW w:w="1843" w:type="dxa"/>
+          </w:tcPr>
+          <w:p>
+            <w:pPr>
+              <w:cnfStyle w:val="000000100000" w:firstRow="0" w:lastRow="0" w:firstColumn="0" w:lastColumn="0" w:oddVBand="0" w:evenVBand="0" w:oddHBand="1" w:evenHBand="0" w:firstRowFirstColumn="0" w:firstRowLastColumn="0" w:lastRowFirstColumn="0" w:lastRowLastColumn="0"/>
+            </w:pPr>
+            <w:r>
+              <w:t>360T</w:t>
+            </w:r>
+          </w:p>
+        </w:tc>
+        <w:tc>
+          <w:tcPr>
+            <w:tcW w:w="6044" w:type="dxa"/>
+          </w:tcPr>
+          <w:p>
+            <w:pPr>
+              <w:cnfStyle w:val="000000100000" w:firstRow="0" w:lastRow="0" w:firstColumn="0" w:lastColumn="0" w:oddVBand="0" w:evenVBand="0" w:oddHBand="1" w:evenHBand="0" w:firstRowFirstColumn="0" w:firstRowLastColumn="0" w:lastRowFirstColumn="0" w:lastRowLastColumn="0"/>
+            </w:pPr>
+            <w:r>
+              <w:t>Company founded in 2000 that provides a range of FX trading solutions. It is one of the stakeholders</w:t>
+            </w:r>
+          </w:p>
+        </w:tc>
+      </w:tr>
+      <w:tr>
+        <w:tc>
+          <w:tcPr>
+            <w:cnfStyle w:val="001000000000" w:firstRow="0" w:lastRow="0" w:firstColumn="1" w:lastColumn="0" w:oddVBand="0" w:evenVBand="0" w:oddHBand="0" w:evenHBand="0" w:firstRowFirstColumn="0" w:firstRowLastColumn="0" w:lastRowFirstColumn="0" w:lastRowLastColumn="0"/>
+            <w:tcW w:w="1129" w:type="dxa"/>
+          </w:tcPr>
+          <w:p>
+            <w:r>
+              <w:t>TERM_00</w:t>
+            </w:r>
+            <w:r>
+              <w:t>4</w:t>
+            </w:r>
+          </w:p>
+        </w:tc>
+        <w:tc>
+          <w:tcPr>
+            <w:tcW w:w="1843" w:type="dxa"/>
+          </w:tcPr>
+          <w:p>
+            <w:pPr>
+              <w:cnfStyle w:val="000000000000" w:firstRow="0" w:lastRow="0" w:firstColumn="0" w:lastColumn="0" w:oddVBand="0" w:evenVBand="0" w:oddHBand="0" w:evenHBand="0" w:firstRowFirstColumn="0" w:firstRowLastColumn="0" w:lastRowFirstColumn="0" w:lastRowLastColumn="0"/>
+            </w:pPr>
+            <w:r>
+              <w:t>FX</w:t>
+            </w:r>
+          </w:p>
+        </w:tc>
+        <w:tc>
+          <w:tcPr>
+            <w:tcW w:w="6044" w:type="dxa"/>
+          </w:tcPr>
+          <w:p>
+            <w:pPr>
+              <w:cnfStyle w:val="000000000000" w:firstRow="0" w:lastRow="0" w:firstColumn="0" w:lastColumn="0" w:oddVBand="0" w:evenVBand="0" w:oddHBand="0" w:evenHBand="0" w:firstRowFirstColumn="0" w:firstRowLastColumn="0" w:lastRowFirstColumn="0" w:lastRowLastColumn="0"/>
+            </w:pPr>
+            <w:r>
+              <w:t>Stand for Foreign Exchange</w:t>
+            </w:r>
+          </w:p>
+        </w:tc>
+      </w:tr>
+      <w:tr>
+        <w:trPr>
+          <w:cnfStyle w:val="000000100000" w:firstRow="0" w:lastRow="0" w:firstColumn="0" w:lastColumn="0" w:oddVBand="0" w:evenVBand="0" w:oddHBand="1" w:evenHBand="0" w:firstRowFirstColumn="0" w:firstRowLastColumn="0" w:lastRowFirstColumn="0" w:lastRowLastColumn="0"/>
+        </w:trPr>
+        <w:tc>
+          <w:tcPr>
+            <w:cnfStyle w:val="001000000000" w:firstRow="0" w:lastRow="0" w:firstColumn="1" w:lastColumn="0" w:oddVBand="0" w:evenVBand="0" w:oddHBand="0" w:evenHBand="0" w:firstRowFirstColumn="0" w:firstRowLastColumn="0" w:lastRowFirstColumn="0" w:lastRowLastColumn="0"/>
+            <w:tcW w:w="1129" w:type="dxa"/>
+          </w:tcPr>
+          <w:p>
+            <w:r>
+              <w:t>TERM_00</w:t>
+            </w:r>
+            <w:r>
+              <w:t>5</w:t>
+            </w:r>
+          </w:p>
+        </w:tc>
+        <w:tc>
+          <w:tcPr>
+            <w:tcW w:w="1843" w:type="dxa"/>
+          </w:tcPr>
+          <w:p>
+            <w:pPr>
+              <w:cnfStyle w:val="000000100000" w:firstRow="0" w:lastRow="0" w:firstColumn="0" w:lastColumn="0" w:oddVBand="0" w:evenVBand="0" w:oddHBand="1" w:evenHBand="0" w:firstRowFirstColumn="0" w:firstRowLastColumn="0" w:lastRowFirstColumn="0" w:lastRowLastColumn="0"/>
+            </w:pPr>
+            <w:r>
+              <w:t>Currency Pair</w:t>
+            </w:r>
+          </w:p>
+        </w:tc>
+        <w:tc>
+          <w:tcPr>
+            <w:tcW w:w="6044" w:type="dxa"/>
+          </w:tcPr>
+          <w:p>
+            <w:pPr>
+              <w:cnfStyle w:val="000000100000" w:firstRow="0" w:lastRow="0" w:firstColumn="0" w:lastColumn="0" w:oddVBand="0" w:evenVBand="0" w:oddHBand="1" w:evenHBand="0" w:firstRowFirstColumn="0" w:firstRowLastColumn="0" w:lastRowFirstColumn="0" w:lastRowLastColumn="0"/>
+            </w:pPr>
+            <w:r>
+              <w:t>It defines a pair of currencies using 3 letters for each currency (ISO Standard). For example, the pair USDEUR is composed by USD and EUR</w:t>
+            </w:r>
+          </w:p>
+        </w:tc>
+      </w:tr>
+      <w:tr>
+        <w:tc>
+          <w:tcPr>
+            <w:cnfStyle w:val="001000000000" w:firstRow="0" w:lastRow="0" w:firstColumn="1" w:lastColumn="0" w:oddVBand="0" w:evenVBand="0" w:oddHBand="0" w:evenHBand="0" w:firstRowFirstColumn="0" w:firstRowLastColumn="0" w:lastRowFirstColumn="0" w:lastRowLastColumn="0"/>
+            <w:tcW w:w="1129" w:type="dxa"/>
+          </w:tcPr>
+          <w:p>
+            <w:r>
+              <w:t>TERM_00</w:t>
+            </w:r>
+            <w:r>
+              <w:t>6</w:t>
+            </w:r>
+          </w:p>
+        </w:tc>
+        <w:tc>
+          <w:tcPr>
+            <w:tcW w:w="1843" w:type="dxa"/>
+          </w:tcPr>
+          <w:p>
+            <w:pPr>
+              <w:cnfStyle w:val="000000000000" w:firstRow="0" w:lastRow="0" w:firstColumn="0" w:lastColumn="0" w:oddVBand="0" w:evenVBand="0" w:oddHBand="0" w:evenHBand="0" w:firstRowFirstColumn="0" w:firstRowLastColumn="0" w:lastRowFirstColumn="0" w:lastRowLastColumn="0"/>
+            </w:pPr>
+            <w:r>
+              <w:t>Streaming</w:t>
+            </w:r>
+          </w:p>
+        </w:tc>
+        <w:tc>
+          <w:tcPr>
+            <w:tcW w:w="6044" w:type="dxa"/>
+          </w:tcPr>
+          <w:p>
+            <w:pPr>
+              <w:cnfStyle w:val="000000000000" w:firstRow="0" w:lastRow="0" w:firstColumn="0" w:lastColumn="0" w:oddVBand="0" w:evenVBand="0" w:oddHBand="0" w:evenHBand="0" w:firstRowFirstColumn="0" w:firstRowLastColumn="0" w:lastRowFirstColumn="0" w:lastRowLastColumn="0"/>
+            </w:pPr>
+            <w:r>
+              <w:t xml:space="preserve">Streaming means that data is continuously generated. Such data should be processed by using stream processing techniques. </w:t>
+            </w:r>
+            <w:r>
+              <w:t>It is usually used in the context of big data in which it is generated by many different sources at high speed</w:t>
+            </w:r>
+          </w:p>
+        </w:tc>
+      </w:tr>
+      <w:tr>
+        <w:trPr>
+          <w:cnfStyle w:val="000000100000" w:firstRow="0" w:lastRow="0" w:firstColumn="0" w:lastColumn="0" w:oddVBand="0" w:evenVBand="0" w:oddHBand="1" w:evenHBand="0" w:firstRowFirstColumn="0" w:firstRowLastColumn="0" w:lastRowFirstColumn="0" w:lastRowLastColumn="0"/>
+        </w:trPr>
+        <w:tc>
+          <w:tcPr>
+            <w:cnfStyle w:val="001000000000" w:firstRow="0" w:lastRow="0" w:firstColumn="1" w:lastColumn="0" w:oddVBand="0" w:evenVBand="0" w:oddHBand="0" w:evenHBand="0" w:firstRowFirstColumn="0" w:firstRowLastColumn="0" w:lastRowFirstColumn="0" w:lastRowLastColumn="0"/>
+            <w:tcW w:w="1129" w:type="dxa"/>
+          </w:tcPr>
+          <w:p>
+            <w:r>
+              <w:t>TERM_00</w:t>
+            </w:r>
+            <w:r>
+              <w:t>7</w:t>
+            </w:r>
+          </w:p>
+        </w:tc>
+        <w:tc>
+          <w:tcPr>
+            <w:tcW w:w="1843" w:type="dxa"/>
+          </w:tcPr>
+          <w:p>
+            <w:pPr>
+              <w:cnfStyle w:val="000000100000" w:firstRow="0" w:lastRow="0" w:firstColumn="0" w:lastColumn="0" w:oddVBand="0" w:evenVBand="0" w:oddHBand="1" w:evenHBand="0" w:firstRowFirstColumn="0" w:firstRowLastColumn="0" w:lastRowFirstColumn="0" w:lastRowLastColumn="0"/>
+            </w:pPr>
+            <w:proofErr w:type="spellStart"/>
+            <w:r>
+              <w:t>RealTime</w:t>
+            </w:r>
+            <w:proofErr w:type="spellEnd"/>
+          </w:p>
+        </w:tc>
+        <w:tc>
+          <w:tcPr>
+            <w:tcW w:w="6044" w:type="dxa"/>
+          </w:tcPr>
+          <w:p>
+            <w:pPr>
+              <w:cnfStyle w:val="000000100000" w:firstRow="0" w:lastRow="0" w:firstColumn="0" w:lastColumn="0" w:oddVBand="0" w:evenVBand="0" w:oddHBand="1" w:evenHBand="0" w:firstRowFirstColumn="0" w:firstRowLastColumn="0" w:lastRowFirstColumn="0" w:lastRowLastColumn="0"/>
+            </w:pPr>
+            <w:r>
+              <w:t>Relating</w:t>
+            </w:r>
+            <w:r>
+              <w:t xml:space="preserve"> to a system in which input data is processed within milliseconds so that it is available virtually immediately as feedback to the process from which it is coming</w:t>
             </w:r>
           </w:p>
         </w:tc>

</xml_diff>